<commit_message>
add notes and code on function
</commit_message>
<xml_diff>
--- a/dsa_notes/udemy/cpp_basics/notes/10_string.docx
+++ b/dsa_notes/udemy/cpp_basics/notes/10_string.docx
@@ -659,6 +659,259 @@
                     <a:xfrm>
                       <a:off x="0" y="0"/>
                       <a:ext cx="5943600" cy="3176905"/>
+                    </a:xfrm>
+                    <a:prstGeom prst="rect">
+                      <a:avLst/>
+                    </a:prstGeom>
+                  </pic:spPr>
+                </pic:pic>
+              </a:graphicData>
+            </a:graphic>
+          </wp:inline>
+        </w:drawing>
+      </w:r>
+    </w:p>
+    <w:p>
+      <w:r>
+        <w:rPr>
+          <w:noProof/>
+        </w:rPr>
+        <w:lastRenderedPageBreak/>
+        <w:drawing>
+          <wp:inline distT="0" distB="0" distL="0" distR="0" wp14:anchorId="6607229D" wp14:editId="30CF1B8B">
+            <wp:extent cx="5943600" cy="1579880"/>
+            <wp:effectExtent l="0" t="0" r="0" b="1270"/>
+            <wp:docPr id="15" name="Picture 15" descr="Text&#10;&#10;Description automatically generated"/>
+            <wp:cNvGraphicFramePr>
+              <a:graphicFrameLocks xmlns:a="http://schemas.openxmlformats.org/drawingml/2006/main" noChangeAspect="1"/>
+            </wp:cNvGraphicFramePr>
+            <a:graphic xmlns:a="http://schemas.openxmlformats.org/drawingml/2006/main">
+              <a:graphicData uri="http://schemas.openxmlformats.org/drawingml/2006/picture">
+                <pic:pic xmlns:pic="http://schemas.openxmlformats.org/drawingml/2006/picture">
+                  <pic:nvPicPr>
+                    <pic:cNvPr id="15" name="Picture 15" descr="Text&#10;&#10;Description automatically generated"/>
+                    <pic:cNvPicPr/>
+                  </pic:nvPicPr>
+                  <pic:blipFill>
+                    <a:blip r:embed="rId20"/>
+                    <a:stretch>
+                      <a:fillRect/>
+                    </a:stretch>
+                  </pic:blipFill>
+                  <pic:spPr>
+                    <a:xfrm>
+                      <a:off x="0" y="0"/>
+                      <a:ext cx="5943600" cy="1579880"/>
+                    </a:xfrm>
+                    <a:prstGeom prst="rect">
+                      <a:avLst/>
+                    </a:prstGeom>
+                  </pic:spPr>
+                </pic:pic>
+              </a:graphicData>
+            </a:graphic>
+          </wp:inline>
+        </w:drawing>
+      </w:r>
+      <w:r>
+        <w:rPr>
+          <w:noProof/>
+        </w:rPr>
+        <w:drawing>
+          <wp:inline distT="0" distB="0" distL="0" distR="0" wp14:anchorId="3A63C744" wp14:editId="20E0461C">
+            <wp:extent cx="5705475" cy="5429250"/>
+            <wp:effectExtent l="0" t="0" r="9525" b="0"/>
+            <wp:docPr id="17" name="Picture 17" descr="Graphical user interface, text, application, email&#10;&#10;Description automatically generated"/>
+            <wp:cNvGraphicFramePr>
+              <a:graphicFrameLocks xmlns:a="http://schemas.openxmlformats.org/drawingml/2006/main" noChangeAspect="1"/>
+            </wp:cNvGraphicFramePr>
+            <a:graphic xmlns:a="http://schemas.openxmlformats.org/drawingml/2006/main">
+              <a:graphicData uri="http://schemas.openxmlformats.org/drawingml/2006/picture">
+                <pic:pic xmlns:pic="http://schemas.openxmlformats.org/drawingml/2006/picture">
+                  <pic:nvPicPr>
+                    <pic:cNvPr id="17" name="Picture 17" descr="Graphical user interface, text, application, email&#10;&#10;Description automatically generated"/>
+                    <pic:cNvPicPr/>
+                  </pic:nvPicPr>
+                  <pic:blipFill>
+                    <a:blip r:embed="rId21"/>
+                    <a:stretch>
+                      <a:fillRect/>
+                    </a:stretch>
+                  </pic:blipFill>
+                  <pic:spPr>
+                    <a:xfrm>
+                      <a:off x="0" y="0"/>
+                      <a:ext cx="5705475" cy="5429250"/>
+                    </a:xfrm>
+                    <a:prstGeom prst="rect">
+                      <a:avLst/>
+                    </a:prstGeom>
+                  </pic:spPr>
+                </pic:pic>
+              </a:graphicData>
+            </a:graphic>
+          </wp:inline>
+        </w:drawing>
+      </w:r>
+    </w:p>
+    <w:p>
+      <w:r>
+        <w:rPr>
+          <w:noProof/>
+        </w:rPr>
+        <w:lastRenderedPageBreak/>
+        <w:drawing>
+          <wp:inline distT="0" distB="0" distL="0" distR="0" wp14:anchorId="27C64A7A" wp14:editId="7C5D73F0">
+            <wp:extent cx="5943600" cy="3613150"/>
+            <wp:effectExtent l="0" t="0" r="0" b="6350"/>
+            <wp:docPr id="18" name="Picture 18" descr="A screenshot of a computer&#10;&#10;Description automatically generated with low confidence"/>
+            <wp:cNvGraphicFramePr>
+              <a:graphicFrameLocks xmlns:a="http://schemas.openxmlformats.org/drawingml/2006/main" noChangeAspect="1"/>
+            </wp:cNvGraphicFramePr>
+            <a:graphic xmlns:a="http://schemas.openxmlformats.org/drawingml/2006/main">
+              <a:graphicData uri="http://schemas.openxmlformats.org/drawingml/2006/picture">
+                <pic:pic xmlns:pic="http://schemas.openxmlformats.org/drawingml/2006/picture">
+                  <pic:nvPicPr>
+                    <pic:cNvPr id="18" name="Picture 18" descr="A screenshot of a computer&#10;&#10;Description automatically generated with low confidence"/>
+                    <pic:cNvPicPr/>
+                  </pic:nvPicPr>
+                  <pic:blipFill>
+                    <a:blip r:embed="rId22"/>
+                    <a:stretch>
+                      <a:fillRect/>
+                    </a:stretch>
+                  </pic:blipFill>
+                  <pic:spPr>
+                    <a:xfrm>
+                      <a:off x="0" y="0"/>
+                      <a:ext cx="5943600" cy="3613150"/>
+                    </a:xfrm>
+                    <a:prstGeom prst="rect">
+                      <a:avLst/>
+                    </a:prstGeom>
+                  </pic:spPr>
+                </pic:pic>
+              </a:graphicData>
+            </a:graphic>
+          </wp:inline>
+        </w:drawing>
+      </w:r>
+    </w:p>
+    <w:p>
+      <w:r>
+        <w:rPr>
+          <w:noProof/>
+        </w:rPr>
+        <w:drawing>
+          <wp:inline distT="0" distB="0" distL="0" distR="0" wp14:anchorId="21227D4C" wp14:editId="7D662DBE">
+            <wp:extent cx="5943600" cy="4109085"/>
+            <wp:effectExtent l="0" t="0" r="0" b="5715"/>
+            <wp:docPr id="19" name="Picture 19" descr="Graphical user interface, text, application, email&#10;&#10;Description automatically generated"/>
+            <wp:cNvGraphicFramePr>
+              <a:graphicFrameLocks xmlns:a="http://schemas.openxmlformats.org/drawingml/2006/main" noChangeAspect="1"/>
+            </wp:cNvGraphicFramePr>
+            <a:graphic xmlns:a="http://schemas.openxmlformats.org/drawingml/2006/main">
+              <a:graphicData uri="http://schemas.openxmlformats.org/drawingml/2006/picture">
+                <pic:pic xmlns:pic="http://schemas.openxmlformats.org/drawingml/2006/picture">
+                  <pic:nvPicPr>
+                    <pic:cNvPr id="19" name="Picture 19" descr="Graphical user interface, text, application, email&#10;&#10;Description automatically generated"/>
+                    <pic:cNvPicPr/>
+                  </pic:nvPicPr>
+                  <pic:blipFill>
+                    <a:blip r:embed="rId23"/>
+                    <a:stretch>
+                      <a:fillRect/>
+                    </a:stretch>
+                  </pic:blipFill>
+                  <pic:spPr>
+                    <a:xfrm>
+                      <a:off x="0" y="0"/>
+                      <a:ext cx="5943600" cy="4109085"/>
+                    </a:xfrm>
+                    <a:prstGeom prst="rect">
+                      <a:avLst/>
+                    </a:prstGeom>
+                  </pic:spPr>
+                </pic:pic>
+              </a:graphicData>
+            </a:graphic>
+          </wp:inline>
+        </w:drawing>
+      </w:r>
+    </w:p>
+    <w:p>
+      <w:r>
+        <w:rPr>
+          <w:noProof/>
+        </w:rPr>
+        <w:lastRenderedPageBreak/>
+        <w:drawing>
+          <wp:inline distT="0" distB="0" distL="0" distR="0" wp14:anchorId="0FE54ADE" wp14:editId="397DE5E5">
+            <wp:extent cx="5943600" cy="1742440"/>
+            <wp:effectExtent l="0" t="0" r="0" b="0"/>
+            <wp:docPr id="20" name="Picture 20" descr="A screenshot of a text message&#10;&#10;Description automatically generated with low confidence"/>
+            <wp:cNvGraphicFramePr>
+              <a:graphicFrameLocks xmlns:a="http://schemas.openxmlformats.org/drawingml/2006/main" noChangeAspect="1"/>
+            </wp:cNvGraphicFramePr>
+            <a:graphic xmlns:a="http://schemas.openxmlformats.org/drawingml/2006/main">
+              <a:graphicData uri="http://schemas.openxmlformats.org/drawingml/2006/picture">
+                <pic:pic xmlns:pic="http://schemas.openxmlformats.org/drawingml/2006/picture">
+                  <pic:nvPicPr>
+                    <pic:cNvPr id="20" name="Picture 20" descr="A screenshot of a text message&#10;&#10;Description automatically generated with low confidence"/>
+                    <pic:cNvPicPr/>
+                  </pic:nvPicPr>
+                  <pic:blipFill>
+                    <a:blip r:embed="rId24"/>
+                    <a:stretch>
+                      <a:fillRect/>
+                    </a:stretch>
+                  </pic:blipFill>
+                  <pic:spPr>
+                    <a:xfrm>
+                      <a:off x="0" y="0"/>
+                      <a:ext cx="5943600" cy="1742440"/>
+                    </a:xfrm>
+                    <a:prstGeom prst="rect">
+                      <a:avLst/>
+                    </a:prstGeom>
+                  </pic:spPr>
+                </pic:pic>
+              </a:graphicData>
+            </a:graphic>
+          </wp:inline>
+        </w:drawing>
+      </w:r>
+    </w:p>
+    <w:p>
+      <w:r>
+        <w:rPr>
+          <w:noProof/>
+        </w:rPr>
+        <w:drawing>
+          <wp:inline distT="0" distB="0" distL="0" distR="0" wp14:anchorId="3888566A" wp14:editId="69F2A743">
+            <wp:extent cx="5943600" cy="3573780"/>
+            <wp:effectExtent l="0" t="0" r="0" b="7620"/>
+            <wp:docPr id="21" name="Picture 21" descr="Text&#10;&#10;Description automatically generated"/>
+            <wp:cNvGraphicFramePr>
+              <a:graphicFrameLocks xmlns:a="http://schemas.openxmlformats.org/drawingml/2006/main" noChangeAspect="1"/>
+            </wp:cNvGraphicFramePr>
+            <a:graphic xmlns:a="http://schemas.openxmlformats.org/drawingml/2006/main">
+              <a:graphicData uri="http://schemas.openxmlformats.org/drawingml/2006/picture">
+                <pic:pic xmlns:pic="http://schemas.openxmlformats.org/drawingml/2006/picture">
+                  <pic:nvPicPr>
+                    <pic:cNvPr id="21" name="Picture 21" descr="Text&#10;&#10;Description automatically generated"/>
+                    <pic:cNvPicPr/>
+                  </pic:nvPicPr>
+                  <pic:blipFill>
+                    <a:blip r:embed="rId25"/>
+                    <a:stretch>
+                      <a:fillRect/>
+                    </a:stretch>
+                  </pic:blipFill>
+                  <pic:spPr>
+                    <a:xfrm>
+                      <a:off x="0" y="0"/>
+                      <a:ext cx="5943600" cy="3573780"/>
                     </a:xfrm>
                     <a:prstGeom prst="rect">
                       <a:avLst/>

</xml_diff>